<commit_message>
chỉnh style cho trang index margin và padding
</commit_message>
<xml_diff>
--- a/Thực tập doanh nghiệp hè 2024/Báo cáo thực tập buổi 9_T6572024.docx
+++ b/Thực tập doanh nghiệp hè 2024/Báo cáo thực tập buổi 9_T6572024.docx
@@ -47,7 +47,7 @@
         <w:t xml:space="preserve"> </w:t>
       </w:r>
       <w:r>
-        <w:t>8</w:t>
+        <w:t>9</w:t>
       </w:r>
     </w:p>
     <w:p>
@@ -115,7 +115,30 @@
         <w:rPr>
           <w:lang w:val="vi-VN"/>
         </w:rPr>
-        <w:t xml:space="preserve"> tin nhắn về kế hoạch làm việc</w:t>
+        <w:t xml:space="preserve"> tin nhắn về </w:t>
+      </w:r>
+      <w:proofErr w:type="spellStart"/>
+      <w:r>
+        <w:t>công</w:t>
+      </w:r>
+      <w:proofErr w:type="spellEnd"/>
+      <w:r>
+        <w:rPr>
+          <w:lang w:val="vi-VN"/>
+        </w:rPr>
+        <w:t xml:space="preserve"> việc hôm qua và lên </w:t>
+      </w:r>
+      <w:r>
+        <w:rPr>
+          <w:lang w:val="vi-VN"/>
+        </w:rPr>
+        <w:t>kế hoạch làm việc</w:t>
+      </w:r>
+      <w:r>
+        <w:rPr>
+          <w:lang w:val="vi-VN"/>
+        </w:rPr>
+        <w:t xml:space="preserve"> tiếp theo</w:t>
       </w:r>
     </w:p>
     <w:p>
@@ -175,16 +198,11 @@
           <w:numId w:val="2"/>
         </w:numPr>
       </w:pPr>
-      <w:proofErr w:type="spellStart"/>
-      <w:r>
-        <w:t>Thiết</w:t>
-      </w:r>
-      <w:proofErr w:type="spellEnd"/>
       <w:r>
         <w:rPr>
           <w:lang w:val="vi-VN"/>
         </w:rPr>
-        <w:t xml:space="preserve"> kế giao diện mobile Toàn Thịnh Phát</w:t>
+        <w:t xml:space="preserve">Thiết kế mục footer và hiệu chỉnh css </w:t>
       </w:r>
     </w:p>
     <w:p>
@@ -199,7 +217,7 @@
         <w:rPr>
           <w:lang w:val="vi-VN"/>
         </w:rPr>
-        <w:t>Coding UI mobile Toàn Thịnh Phát</w:t>
+        <w:t>Tách file làm gọn trang index</w:t>
       </w:r>
     </w:p>
     <w:p>
@@ -231,6 +249,12 @@
         <w:t>hình</w:t>
       </w:r>
       <w:proofErr w:type="spellEnd"/>
+      <w:r>
+        <w:rPr>
+          <w:lang w:val="vi-VN"/>
+        </w:rPr>
+        <w:t xml:space="preserve"> vào file báo cáo</w:t>
+      </w:r>
     </w:p>
     <w:p>
       <w:pPr>
@@ -380,7 +404,7 @@
       </w:r>
     </w:p>
     <w:p>
-      <w:hyperlink r:id="rId7" w:history="1">
+      <w:hyperlink r:id="rId8" w:history="1">
         <w:proofErr w:type="spellStart"/>
         <w:r>
           <w:rPr>
@@ -413,7 +437,13 @@
         <w:rPr>
           <w:lang w:val="vi-VN"/>
         </w:rPr>
-        <w:t xml:space="preserve"> giao diện mobile</w:t>
+        <w:t xml:space="preserve"> giao diện</w:t>
+      </w:r>
+      <w:r>
+        <w:rPr>
+          <w:lang w:val="vi-VN"/>
+        </w:rPr>
+        <w:t xml:space="preserve"> footer</w:t>
       </w:r>
     </w:p>
     <w:p>
@@ -426,72 +456,11 @@
         <w:rPr>
           <w:lang w:val="vi-VN"/>
         </w:rPr>
-        <w:t>Thiết kê giao diện điện thoại trang toàn thịnh phát</w:t>
-      </w:r>
-    </w:p>
-    <w:p>
-      <w:pPr>
-        <w:rPr>
-          <w:lang w:val="vi-VN"/>
-        </w:rPr>
-      </w:pPr>
-      <w:r>
-        <w:rPr>
-          <w:lang w:val="vi-VN"/>
-        </w:rPr>
         <w:drawing>
-          <wp:inline distT="0" distB="0" distL="0" distR="0" wp14:anchorId="0028C111" wp14:editId="002FFE4B">
-            <wp:extent cx="5731510" cy="3054350"/>
-            <wp:effectExtent l="0" t="0" r="2540" b="0"/>
-            <wp:docPr id="1" name="Picture 1"/>
-            <wp:cNvGraphicFramePr>
-              <a:graphicFrameLocks xmlns:a="http://schemas.openxmlformats.org/drawingml/2006/main" noChangeAspect="1"/>
-            </wp:cNvGraphicFramePr>
-            <a:graphic xmlns:a="http://schemas.openxmlformats.org/drawingml/2006/main">
-              <a:graphicData uri="http://schemas.openxmlformats.org/drawingml/2006/picture">
-                <pic:pic xmlns:pic="http://schemas.openxmlformats.org/drawingml/2006/picture">
-                  <pic:nvPicPr>
-                    <pic:cNvPr id="1" name=""/>
-                    <pic:cNvPicPr/>
-                  </pic:nvPicPr>
-                  <pic:blipFill>
-                    <a:blip r:embed="rId8"/>
-                    <a:stretch>
-                      <a:fillRect/>
-                    </a:stretch>
-                  </pic:blipFill>
-                  <pic:spPr>
-                    <a:xfrm>
-                      <a:off x="0" y="0"/>
-                      <a:ext cx="5731510" cy="3054350"/>
-                    </a:xfrm>
-                    <a:prstGeom prst="rect">
-                      <a:avLst/>
-                    </a:prstGeom>
-                  </pic:spPr>
-                </pic:pic>
-              </a:graphicData>
-            </a:graphic>
-          </wp:inline>
-        </w:drawing>
-      </w:r>
-    </w:p>
-    <w:p>
-      <w:pPr>
-        <w:rPr>
-          <w:lang w:val="vi-VN"/>
-        </w:rPr>
-      </w:pPr>
-      <w:r>
-        <w:rPr>
-          <w:lang w:val="vi-VN"/>
-        </w:rPr>
-        <w:lastRenderedPageBreak/>
-        <w:drawing>
-          <wp:inline distT="0" distB="0" distL="0" distR="0" wp14:anchorId="559AE77F" wp14:editId="769D75D8">
-            <wp:extent cx="5731510" cy="3054350"/>
-            <wp:effectExtent l="0" t="0" r="2540" b="0"/>
-            <wp:docPr id="2" name="Picture 2"/>
+          <wp:inline distT="0" distB="0" distL="0" distR="0" wp14:anchorId="25273731" wp14:editId="7870E935">
+            <wp:extent cx="1700264" cy="3152775"/>
+            <wp:effectExtent l="0" t="0" r="0" b="0"/>
+            <wp:docPr id="9" name="Picture 9"/>
             <wp:cNvGraphicFramePr>
               <a:graphicFrameLocks xmlns:a="http://schemas.openxmlformats.org/drawingml/2006/main" noChangeAspect="1"/>
             </wp:cNvGraphicFramePr>
@@ -511,7 +480,7 @@
                   <pic:spPr>
                     <a:xfrm>
                       <a:off x="0" y="0"/>
-                      <a:ext cx="5731510" cy="3054350"/>
+                      <a:ext cx="1710583" cy="3171910"/>
                     </a:xfrm>
                     <a:prstGeom prst="rect">
                       <a:avLst/>
@@ -528,10 +497,10 @@
           <w:lang w:val="vi-VN"/>
         </w:rPr>
         <w:drawing>
-          <wp:inline distT="0" distB="0" distL="0" distR="0" wp14:anchorId="68A73BCC" wp14:editId="247DD836">
-            <wp:extent cx="5731510" cy="3054350"/>
-            <wp:effectExtent l="0" t="0" r="2540" b="0"/>
-            <wp:docPr id="3" name="Picture 3"/>
+          <wp:inline distT="0" distB="0" distL="0" distR="0" wp14:anchorId="1E7D53F5" wp14:editId="0D53B255">
+            <wp:extent cx="3296093" cy="3058466"/>
+            <wp:effectExtent l="0" t="0" r="0" b="8890"/>
+            <wp:docPr id="12" name="Picture 12"/>
             <wp:cNvGraphicFramePr>
               <a:graphicFrameLocks xmlns:a="http://schemas.openxmlformats.org/drawingml/2006/main" noChangeAspect="1"/>
             </wp:cNvGraphicFramePr>
@@ -551,7 +520,7 @@
                   <pic:spPr>
                     <a:xfrm>
                       <a:off x="0" y="0"/>
-                      <a:ext cx="5731510" cy="3054350"/>
+                      <a:ext cx="3320408" cy="3081028"/>
                     </a:xfrm>
                     <a:prstGeom prst="rect">
                       <a:avLst/>
@@ -575,47 +544,30 @@
         <w:rPr>
           <w:lang w:val="vi-VN"/>
         </w:rPr>
-        <w:t>Viết mã theo thiết kế</w:t>
+        <w:t>Hiệu chỉnh css</w:t>
       </w:r>
     </w:p>
     <w:p>
       <w:pPr>
+        <w:pStyle w:val="Heading2"/>
         <w:rPr>
           <w:lang w:val="vi-VN"/>
         </w:rPr>
       </w:pPr>
       <w:r>
-        <w:rPr>
-          <w:lang w:val="vi-VN"/>
-        </w:rPr>
-        <w:t>Hiệu chỉnh css theo file thiết kế.</w:t>
-      </w:r>
-    </w:p>
-    <w:p>
-      <w:pPr>
-        <w:pStyle w:val="Heading3"/>
-        <w:rPr>
-          <w:lang w:val="vi-VN"/>
-        </w:rPr>
-      </w:pPr>
-      <w:r>
-        <w:rPr>
-          <w:lang w:val="vi-VN"/>
-        </w:rPr>
-        <w:lastRenderedPageBreak/>
-        <w:t>Vì sao chọn chúng tôi</w:t>
-      </w:r>
-    </w:p>
-    <w:p>
-      <w:r>
-        <w:rPr>
-          <w:lang w:val="vi-VN"/>
-        </w:rPr>
         <w:drawing>
-          <wp:inline distT="0" distB="0" distL="0" distR="0" wp14:anchorId="49592070" wp14:editId="0F1D68FA">
-            <wp:extent cx="5731510" cy="3054350"/>
-            <wp:effectExtent l="0" t="0" r="2540" b="0"/>
-            <wp:docPr id="4" name="Picture 4"/>
+          <wp:anchor distT="0" distB="0" distL="114300" distR="114300" simplePos="0" relativeHeight="251663360" behindDoc="0" locked="0" layoutInCell="1" allowOverlap="1" wp14:anchorId="43CCC576" wp14:editId="2FAA479F">
+            <wp:simplePos x="0" y="0"/>
+            <wp:positionH relativeFrom="column">
+              <wp:posOffset>0</wp:posOffset>
+            </wp:positionH>
+            <wp:positionV relativeFrom="paragraph">
+              <wp:posOffset>66040</wp:posOffset>
+            </wp:positionV>
+            <wp:extent cx="3391535" cy="1807210"/>
+            <wp:effectExtent l="0" t="0" r="0" b="2540"/>
+            <wp:wrapSquare wrapText="bothSides"/>
+            <wp:docPr id="15" name="Picture 15"/>
             <wp:cNvGraphicFramePr>
               <a:graphicFrameLocks xmlns:a="http://schemas.openxmlformats.org/drawingml/2006/main" noChangeAspect="1"/>
             </wp:cNvGraphicFramePr>
@@ -627,7 +579,13 @@
                     <pic:cNvPicPr/>
                   </pic:nvPicPr>
                   <pic:blipFill>
-                    <a:blip r:embed="rId11"/>
+                    <a:blip r:embed="rId11" cstate="print">
+                      <a:extLst>
+                        <a:ext uri="{28A0092B-C50C-407E-A947-70E740481C1C}">
+                          <a14:useLocalDpi xmlns:a14="http://schemas.microsoft.com/office/drawing/2010/main" val="0"/>
+                        </a:ext>
+                      </a:extLst>
+                    </a:blip>
                     <a:stretch>
                       <a:fillRect/>
                     </a:stretch>
@@ -635,7 +593,7 @@
                   <pic:spPr>
                     <a:xfrm>
                       <a:off x="0" y="0"/>
-                      <a:ext cx="5731510" cy="3054350"/>
+                      <a:ext cx="3391535" cy="1807210"/>
                     </a:xfrm>
                     <a:prstGeom prst="rect">
                       <a:avLst/>
@@ -644,45 +602,296 @@
                 </pic:pic>
               </a:graphicData>
             </a:graphic>
-          </wp:inline>
+            <wp14:sizeRelH relativeFrom="margin">
+              <wp14:pctWidth>0</wp14:pctWidth>
+            </wp14:sizeRelH>
+            <wp14:sizeRelV relativeFrom="margin">
+              <wp14:pctHeight>0</wp14:pctHeight>
+            </wp14:sizeRelV>
+          </wp:anchor>
         </w:drawing>
+      </w:r>
+    </w:p>
+    <w:p/>
+    <w:p/>
+    <w:p/>
+    <w:p/>
+    <w:p/>
+    <w:p/>
+    <w:p>
+      <w:pPr>
+        <w:pStyle w:val="Heading2"/>
+        <w:rPr>
+          <w:lang w:val="vi-VN"/>
+        </w:rPr>
+      </w:pPr>
+      <w:proofErr w:type="spellStart"/>
+      <w:r>
+        <w:rPr>
+          <w:lang w:val="fr-FR"/>
+        </w:rPr>
+        <w:lastRenderedPageBreak/>
+        <w:t>Tách</w:t>
+      </w:r>
+      <w:proofErr w:type="spellEnd"/>
+      <w:r>
+        <w:rPr>
+          <w:lang w:val="vi-VN"/>
+        </w:rPr>
+        <w:t xml:space="preserve"> file làm gọn code trang index</w:t>
       </w:r>
     </w:p>
     <w:p>
-      <w:pPr>
-        <w:pStyle w:val="Heading3"/>
-        <w:rPr>
-          <w:lang w:val="vi-VN"/>
-        </w:rPr>
-      </w:pPr>
-      <w:proofErr w:type="spellStart"/>
-      <w:r>
-        <w:lastRenderedPageBreak/>
-        <w:t>Kiến</w:t>
-      </w:r>
-      <w:proofErr w:type="spellEnd"/>
-      <w:r>
-        <w:rPr>
-          <w:lang w:val="vi-VN"/>
-        </w:rPr>
-        <w:t xml:space="preserve"> thức – tin tức – video</w:t>
-      </w:r>
-    </w:p>
-    <w:p>
-      <w:pPr>
-        <w:rPr>
-          <w:lang w:val="vi-VN"/>
-        </w:rPr>
-      </w:pPr>
-      <w:r>
-        <w:rPr>
-          <w:lang w:val="vi-VN"/>
-        </w:rPr>
+      <w:r>
+        <w:rPr>
+          <w:noProof/>
+          <w14:ligatures w14:val="standardContextual"/>
+        </w:rPr>
+        <mc:AlternateContent>
+          <mc:Choice Requires="wps">
+            <w:drawing>
+              <wp:anchor distT="0" distB="0" distL="114300" distR="114300" simplePos="0" relativeHeight="251661312" behindDoc="0" locked="0" layoutInCell="1" allowOverlap="1" wp14:anchorId="28E5C72A" wp14:editId="7B74AD71">
+                <wp:simplePos x="0" y="0"/>
+                <wp:positionH relativeFrom="column">
+                  <wp:posOffset>2295525</wp:posOffset>
+                </wp:positionH>
+                <wp:positionV relativeFrom="paragraph">
+                  <wp:posOffset>1083310</wp:posOffset>
+                </wp:positionV>
+                <wp:extent cx="3257550" cy="1543050"/>
+                <wp:effectExtent l="0" t="0" r="19050" b="19050"/>
+                <wp:wrapNone/>
+                <wp:docPr id="21" name="Rectangle 21"/>
+                <wp:cNvGraphicFramePr/>
+                <a:graphic xmlns:a="http://schemas.openxmlformats.org/drawingml/2006/main">
+                  <a:graphicData uri="http://schemas.microsoft.com/office/word/2010/wordprocessingShape">
+                    <wps:wsp>
+                      <wps:cNvSpPr/>
+                      <wps:spPr>
+                        <a:xfrm>
+                          <a:off x="0" y="0"/>
+                          <a:ext cx="3257550" cy="1543050"/>
+                        </a:xfrm>
+                        <a:prstGeom prst="rect">
+                          <a:avLst/>
+                        </a:prstGeom>
+                        <a:noFill/>
+                        <a:ln w="9525" cap="flat" cmpd="sng" algn="ctr">
+                          <a:solidFill>
+                            <a:schemeClr val="accent4"/>
+                          </a:solidFill>
+                          <a:prstDash val="solid"/>
+                          <a:round/>
+                          <a:headEnd type="none" w="med" len="med"/>
+                          <a:tailEnd type="none" w="med" len="med"/>
+                        </a:ln>
+                      </wps:spPr>
+                      <wps:style>
+                        <a:lnRef idx="0">
+                          <a:scrgbClr r="0" g="0" b="0"/>
+                        </a:lnRef>
+                        <a:fillRef idx="0">
+                          <a:scrgbClr r="0" g="0" b="0"/>
+                        </a:fillRef>
+                        <a:effectRef idx="0">
+                          <a:scrgbClr r="0" g="0" b="0"/>
+                        </a:effectRef>
+                        <a:fontRef idx="minor">
+                          <a:schemeClr val="accent4"/>
+                        </a:fontRef>
+                      </wps:style>
+                      <wps:bodyPr rot="0" spcFirstLastPara="0" vertOverflow="overflow" horzOverflow="overflow" vert="horz" wrap="square" lIns="91440" tIns="45720" rIns="91440" bIns="45720" numCol="1" spcCol="0" rtlCol="0" fromWordArt="0" anchor="ctr" anchorCtr="0" forceAA="0" compatLnSpc="1">
+                        <a:prstTxWarp prst="textNoShape">
+                          <a:avLst/>
+                        </a:prstTxWarp>
+                        <a:noAutofit/>
+                      </wps:bodyPr>
+                    </wps:wsp>
+                  </a:graphicData>
+                </a:graphic>
+                <wp14:sizeRelH relativeFrom="margin">
+                  <wp14:pctWidth>0</wp14:pctWidth>
+                </wp14:sizeRelH>
+                <wp14:sizeRelV relativeFrom="margin">
+                  <wp14:pctHeight>0</wp14:pctHeight>
+                </wp14:sizeRelV>
+              </wp:anchor>
+            </w:drawing>
+          </mc:Choice>
+          <mc:Fallback>
+            <w:pict>
+              <v:rect w14:anchorId="4D27461B" id="Rectangle 21" o:spid="_x0000_s1026" style="position:absolute;margin-left:180.75pt;margin-top:85.3pt;width:256.5pt;height:121.5pt;z-index:251661312;visibility:visible;mso-wrap-style:square;mso-width-percent:0;mso-height-percent:0;mso-wrap-distance-left:9pt;mso-wrap-distance-top:0;mso-wrap-distance-right:9pt;mso-wrap-distance-bottom:0;mso-position-horizontal:absolute;mso-position-horizontal-relative:text;mso-position-vertical:absolute;mso-position-vertical-relative:text;mso-width-percent:0;mso-height-percent:0;mso-width-relative:margin;mso-height-relative:margin;v-text-anchor:middle" o:gfxdata="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" filled="f" strokecolor="#ffc000 [3207]">
+                <v:stroke joinstyle="round"/>
+              </v:rect>
+            </w:pict>
+          </mc:Fallback>
+        </mc:AlternateContent>
+      </w:r>
+      <w:r>
+        <w:rPr>
+          <w:noProof/>
+          <w14:ligatures w14:val="standardContextual"/>
+        </w:rPr>
+        <mc:AlternateContent>
+          <mc:Choice Requires="wps">
+            <w:drawing>
+              <wp:anchor distT="0" distB="0" distL="114300" distR="114300" simplePos="0" relativeHeight="251660288" behindDoc="0" locked="0" layoutInCell="1" allowOverlap="1" wp14:anchorId="5E4F3681" wp14:editId="3BE44577">
+                <wp:simplePos x="0" y="0"/>
+                <wp:positionH relativeFrom="column">
+                  <wp:posOffset>1266826</wp:posOffset>
+                </wp:positionH>
+                <wp:positionV relativeFrom="paragraph">
+                  <wp:posOffset>1873885</wp:posOffset>
+                </wp:positionV>
+                <wp:extent cx="1276350" cy="771525"/>
+                <wp:effectExtent l="0" t="38100" r="57150" b="28575"/>
+                <wp:wrapNone/>
+                <wp:docPr id="20" name="Straight Arrow Connector 20"/>
+                <wp:cNvGraphicFramePr/>
+                <a:graphic xmlns:a="http://schemas.openxmlformats.org/drawingml/2006/main">
+                  <a:graphicData uri="http://schemas.microsoft.com/office/word/2010/wordprocessingShape">
+                    <wps:wsp>
+                      <wps:cNvCnPr/>
+                      <wps:spPr>
+                        <a:xfrm flipV="1">
+                          <a:off x="0" y="0"/>
+                          <a:ext cx="1276350" cy="771525"/>
+                        </a:xfrm>
+                        <a:prstGeom prst="straightConnector1">
+                          <a:avLst/>
+                        </a:prstGeom>
+                        <a:ln>
+                          <a:solidFill>
+                            <a:srgbClr val="FF0000"/>
+                          </a:solidFill>
+                          <a:tailEnd type="triangle"/>
+                        </a:ln>
+                      </wps:spPr>
+                      <wps:style>
+                        <a:lnRef idx="1">
+                          <a:schemeClr val="accent2"/>
+                        </a:lnRef>
+                        <a:fillRef idx="0">
+                          <a:schemeClr val="accent2"/>
+                        </a:fillRef>
+                        <a:effectRef idx="0">
+                          <a:schemeClr val="accent2"/>
+                        </a:effectRef>
+                        <a:fontRef idx="minor">
+                          <a:schemeClr val="tx1"/>
+                        </a:fontRef>
+                      </wps:style>
+                      <wps:bodyPr/>
+                    </wps:wsp>
+                  </a:graphicData>
+                </a:graphic>
+                <wp14:sizeRelH relativeFrom="margin">
+                  <wp14:pctWidth>0</wp14:pctWidth>
+                </wp14:sizeRelH>
+                <wp14:sizeRelV relativeFrom="margin">
+                  <wp14:pctHeight>0</wp14:pctHeight>
+                </wp14:sizeRelV>
+              </wp:anchor>
+            </w:drawing>
+          </mc:Choice>
+          <mc:Fallback>
+            <w:pict>
+              <v:shapetype w14:anchorId="75AAB10E" id="_x0000_t32" coordsize="21600,21600" o:spt="32" o:oned="t" path="m,l21600,21600e" filled="f">
+                <v:path arrowok="t" fillok="f" o:connecttype="none"/>
+                <o:lock v:ext="edit" shapetype="t"/>
+              </v:shapetype>
+              <v:shape id="Straight Arrow Connector 20" o:spid="_x0000_s1026" type="#_x0000_t32" style="position:absolute;margin-left:99.75pt;margin-top:147.55pt;width:100.5pt;height:60.75pt;flip:y;z-index:251660288;visibility:visible;mso-wrap-style:square;mso-width-percent:0;mso-height-percent:0;mso-wrap-distance-left:9pt;mso-wrap-distance-top:0;mso-wrap-distance-right:9pt;mso-wrap-distance-bottom:0;mso-position-horizontal:absolute;mso-position-horizontal-relative:text;mso-position-vertical:absolute;mso-position-vertical-relative:text;mso-width-percent:0;mso-height-percent:0;mso-width-relative:margin;mso-height-relative:margin" o:gfxdata="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" strokecolor="red" strokeweight=".5pt">
+                <v:stroke endarrow="block" joinstyle="miter"/>
+              </v:shape>
+            </w:pict>
+          </mc:Fallback>
+        </mc:AlternateContent>
+      </w:r>
+      <w:r>
+        <w:rPr>
+          <w:noProof/>
+          <w14:ligatures w14:val="standardContextual"/>
+        </w:rPr>
+        <mc:AlternateContent>
+          <mc:Choice Requires="wps">
+            <w:drawing>
+              <wp:anchor distT="0" distB="0" distL="114300" distR="114300" simplePos="0" relativeHeight="251659264" behindDoc="0" locked="0" layoutInCell="1" allowOverlap="1" wp14:anchorId="30ABC48C" wp14:editId="4B2A851A">
+                <wp:simplePos x="0" y="0"/>
+                <wp:positionH relativeFrom="column">
+                  <wp:posOffset>285750</wp:posOffset>
+                </wp:positionH>
+                <wp:positionV relativeFrom="paragraph">
+                  <wp:posOffset>1883410</wp:posOffset>
+                </wp:positionV>
+                <wp:extent cx="1457325" cy="1228725"/>
+                <wp:effectExtent l="0" t="0" r="28575" b="28575"/>
+                <wp:wrapNone/>
+                <wp:docPr id="19" name="Rectangle 19"/>
+                <wp:cNvGraphicFramePr/>
+                <a:graphic xmlns:a="http://schemas.openxmlformats.org/drawingml/2006/main">
+                  <a:graphicData uri="http://schemas.microsoft.com/office/word/2010/wordprocessingShape">
+                    <wps:wsp>
+                      <wps:cNvSpPr/>
+                      <wps:spPr>
+                        <a:xfrm>
+                          <a:off x="0" y="0"/>
+                          <a:ext cx="1457325" cy="1228725"/>
+                        </a:xfrm>
+                        <a:prstGeom prst="rect">
+                          <a:avLst/>
+                        </a:prstGeom>
+                        <a:noFill/>
+                        <a:ln w="9525" cap="flat" cmpd="sng" algn="ctr">
+                          <a:solidFill>
+                            <a:schemeClr val="accent4"/>
+                          </a:solidFill>
+                          <a:prstDash val="solid"/>
+                          <a:round/>
+                          <a:headEnd type="none" w="med" len="med"/>
+                          <a:tailEnd type="none" w="med" len="med"/>
+                        </a:ln>
+                      </wps:spPr>
+                      <wps:style>
+                        <a:lnRef idx="0">
+                          <a:scrgbClr r="0" g="0" b="0"/>
+                        </a:lnRef>
+                        <a:fillRef idx="0">
+                          <a:scrgbClr r="0" g="0" b="0"/>
+                        </a:fillRef>
+                        <a:effectRef idx="0">
+                          <a:scrgbClr r="0" g="0" b="0"/>
+                        </a:effectRef>
+                        <a:fontRef idx="minor">
+                          <a:schemeClr val="accent4"/>
+                        </a:fontRef>
+                      </wps:style>
+                      <wps:bodyPr rot="0" spcFirstLastPara="0" vertOverflow="overflow" horzOverflow="overflow" vert="horz" wrap="square" lIns="91440" tIns="45720" rIns="91440" bIns="45720" numCol="1" spcCol="0" rtlCol="0" fromWordArt="0" anchor="ctr" anchorCtr="0" forceAA="0" compatLnSpc="1">
+                        <a:prstTxWarp prst="textNoShape">
+                          <a:avLst/>
+                        </a:prstTxWarp>
+                        <a:noAutofit/>
+                      </wps:bodyPr>
+                    </wps:wsp>
+                  </a:graphicData>
+                </a:graphic>
+              </wp:anchor>
+            </w:drawing>
+          </mc:Choice>
+          <mc:Fallback>
+            <w:pict>
+              <v:rect w14:anchorId="7F24AA9C" id="Rectangle 19" o:spid="_x0000_s1026" style="position:absolute;margin-left:22.5pt;margin-top:148.3pt;width:114.75pt;height:96.75pt;z-index:251659264;visibility:visible;mso-wrap-style:square;mso-wrap-distance-left:9pt;mso-wrap-distance-top:0;mso-wrap-distance-right:9pt;mso-wrap-distance-bottom:0;mso-position-horizontal:absolute;mso-position-horizontal-relative:text;mso-position-vertical:absolute;mso-position-vertical-relative:text;v-text-anchor:middle" o:gfxdata="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" filled="f" strokecolor="#ffc000 [3207]">
+                <v:stroke joinstyle="round"/>
+              </v:rect>
+            </w:pict>
+          </mc:Fallback>
+        </mc:AlternateContent>
+      </w:r>
+      <w:r>
         <w:drawing>
-          <wp:inline distT="0" distB="0" distL="0" distR="0" wp14:anchorId="153952D6" wp14:editId="532B9549">
-            <wp:extent cx="2638793" cy="5572903"/>
-            <wp:effectExtent l="0" t="0" r="9525" b="8890"/>
-            <wp:docPr id="6" name="Picture 6"/>
+          <wp:inline distT="0" distB="0" distL="0" distR="0" wp14:anchorId="13D2FEA4" wp14:editId="5DBC69AA">
+            <wp:extent cx="5731510" cy="3895725"/>
+            <wp:effectExtent l="0" t="0" r="2540" b="9525"/>
+            <wp:docPr id="18" name="Picture 18"/>
             <wp:cNvGraphicFramePr>
               <a:graphicFrameLocks xmlns:a="http://schemas.openxmlformats.org/drawingml/2006/main" noChangeAspect="1"/>
             </wp:cNvGraphicFramePr>
@@ -702,7 +911,7 @@
                   <pic:spPr>
                     <a:xfrm>
                       <a:off x="0" y="0"/>
-                      <a:ext cx="2638793" cy="5572903"/>
+                      <a:ext cx="5731510" cy="3895725"/>
                     </a:xfrm>
                     <a:prstGeom prst="rect">
                       <a:avLst/>
@@ -715,14 +924,43 @@
         </w:drawing>
       </w:r>
       <w:r>
+        <w:br w:type="textWrapping" w:clear="all"/>
+      </w:r>
+    </w:p>
+    <w:p>
+      <w:pPr>
+        <w:pStyle w:val="Heading2"/>
         <w:rPr>
           <w:lang w:val="vi-VN"/>
         </w:rPr>
+      </w:pPr>
+      <w:proofErr w:type="spellStart"/>
+      <w:r>
+        <w:t>Chưa</w:t>
+      </w:r>
+      <w:proofErr w:type="spellEnd"/>
+      <w:r>
+        <w:rPr>
+          <w:lang w:val="vi-VN"/>
+        </w:rPr>
+        <w:t xml:space="preserve"> load dược trang con của menu cấp 1</w:t>
+      </w:r>
+    </w:p>
+    <w:p>
+      <w:pPr>
+        <w:rPr>
+          <w:lang w:val="vi-VN"/>
+        </w:rPr>
+      </w:pPr>
+      <w:r>
+        <w:rPr>
+          <w:lang w:val="vi-VN"/>
+        </w:rPr>
         <w:drawing>
-          <wp:inline distT="0" distB="0" distL="0" distR="0" wp14:anchorId="09603588" wp14:editId="4AF25A4D">
-            <wp:extent cx="2676899" cy="4991797"/>
-            <wp:effectExtent l="0" t="0" r="9525" b="0"/>
-            <wp:docPr id="7" name="Picture 7"/>
+          <wp:inline distT="0" distB="0" distL="0" distR="0" wp14:anchorId="7C10A52A" wp14:editId="1C08BFEF">
+            <wp:extent cx="5731510" cy="3054350"/>
+            <wp:effectExtent l="0" t="0" r="2540" b="0"/>
+            <wp:docPr id="1" name="Picture 1"/>
             <wp:cNvGraphicFramePr>
               <a:graphicFrameLocks xmlns:a="http://schemas.openxmlformats.org/drawingml/2006/main" noChangeAspect="1"/>
             </wp:cNvGraphicFramePr>
@@ -742,7 +980,7 @@
                   <pic:spPr>
                     <a:xfrm>
                       <a:off x="0" y="0"/>
-                      <a:ext cx="2676899" cy="4991797"/>
+                      <a:ext cx="5731510" cy="3054350"/>
                     </a:xfrm>
                     <a:prstGeom prst="rect">
                       <a:avLst/>
@@ -754,212 +992,9 @@
           </wp:inline>
         </w:drawing>
       </w:r>
-      <w:r>
-        <w:rPr>
-          <w:lang w:val="vi-VN"/>
-        </w:rPr>
-        <w:drawing>
-          <wp:inline distT="0" distB="0" distL="0" distR="0" wp14:anchorId="668544FF" wp14:editId="21B4D6FC">
-            <wp:extent cx="2953162" cy="3048425"/>
-            <wp:effectExtent l="0" t="0" r="0" b="0"/>
-            <wp:docPr id="8" name="Picture 8"/>
-            <wp:cNvGraphicFramePr>
-              <a:graphicFrameLocks xmlns:a="http://schemas.openxmlformats.org/drawingml/2006/main" noChangeAspect="1"/>
-            </wp:cNvGraphicFramePr>
-            <a:graphic xmlns:a="http://schemas.openxmlformats.org/drawingml/2006/main">
-              <a:graphicData uri="http://schemas.openxmlformats.org/drawingml/2006/picture">
-                <pic:pic xmlns:pic="http://schemas.openxmlformats.org/drawingml/2006/picture">
-                  <pic:nvPicPr>
-                    <pic:cNvPr id="1" name=""/>
-                    <pic:cNvPicPr/>
-                  </pic:nvPicPr>
-                  <pic:blipFill>
-                    <a:blip r:embed="rId14"/>
-                    <a:stretch>
-                      <a:fillRect/>
-                    </a:stretch>
-                  </pic:blipFill>
-                  <pic:spPr>
-                    <a:xfrm>
-                      <a:off x="0" y="0"/>
-                      <a:ext cx="2953162" cy="3048425"/>
-                    </a:xfrm>
-                    <a:prstGeom prst="rect">
-                      <a:avLst/>
-                    </a:prstGeom>
-                  </pic:spPr>
-                </pic:pic>
-              </a:graphicData>
-            </a:graphic>
-          </wp:inline>
-        </w:drawing>
-      </w:r>
-    </w:p>
-    <w:p>
-      <w:pPr>
-        <w:rPr>
-          <w:lang w:val="vi-VN"/>
-        </w:rPr>
-      </w:pPr>
-    </w:p>
-    <w:p>
-      <w:r>
-        <w:drawing>
-          <wp:inline distT="0" distB="0" distL="0" distR="0" wp14:anchorId="10C7639F" wp14:editId="4C457B2A">
-            <wp:extent cx="5201376" cy="5706271"/>
-            <wp:effectExtent l="0" t="0" r="0" b="8890"/>
-            <wp:docPr id="10" name="Picture 10"/>
-            <wp:cNvGraphicFramePr>
-              <a:graphicFrameLocks xmlns:a="http://schemas.openxmlformats.org/drawingml/2006/main" noChangeAspect="1"/>
-            </wp:cNvGraphicFramePr>
-            <a:graphic xmlns:a="http://schemas.openxmlformats.org/drawingml/2006/main">
-              <a:graphicData uri="http://schemas.openxmlformats.org/drawingml/2006/picture">
-                <pic:pic xmlns:pic="http://schemas.openxmlformats.org/drawingml/2006/picture">
-                  <pic:nvPicPr>
-                    <pic:cNvPr id="1" name=""/>
-                    <pic:cNvPicPr/>
-                  </pic:nvPicPr>
-                  <pic:blipFill>
-                    <a:blip r:embed="rId15"/>
-                    <a:stretch>
-                      <a:fillRect/>
-                    </a:stretch>
-                  </pic:blipFill>
-                  <pic:spPr>
-                    <a:xfrm>
-                      <a:off x="0" y="0"/>
-                      <a:ext cx="5201376" cy="5706271"/>
-                    </a:xfrm>
-                    <a:prstGeom prst="rect">
-                      <a:avLst/>
-                    </a:prstGeom>
-                  </pic:spPr>
-                </pic:pic>
-              </a:graphicData>
-            </a:graphic>
-          </wp:inline>
-        </w:drawing>
-      </w:r>
-    </w:p>
-    <w:p>
-      <w:pPr>
-        <w:rPr>
-          <w:lang w:val="vi-VN"/>
-        </w:rPr>
-      </w:pPr>
-      <w:r>
-        <w:rPr>
-          <w:lang w:val="vi-VN"/>
-        </w:rPr>
-        <w:lastRenderedPageBreak/>
-        <w:drawing>
-          <wp:inline distT="0" distB="0" distL="0" distR="0" wp14:anchorId="4C30E68A" wp14:editId="0B091D18">
-            <wp:extent cx="5649113" cy="4296375"/>
-            <wp:effectExtent l="0" t="0" r="0" b="9525"/>
-            <wp:docPr id="11" name="Picture 11"/>
-            <wp:cNvGraphicFramePr>
-              <a:graphicFrameLocks xmlns:a="http://schemas.openxmlformats.org/drawingml/2006/main" noChangeAspect="1"/>
-            </wp:cNvGraphicFramePr>
-            <a:graphic xmlns:a="http://schemas.openxmlformats.org/drawingml/2006/main">
-              <a:graphicData uri="http://schemas.openxmlformats.org/drawingml/2006/picture">
-                <pic:pic xmlns:pic="http://schemas.openxmlformats.org/drawingml/2006/picture">
-                  <pic:nvPicPr>
-                    <pic:cNvPr id="1" name=""/>
-                    <pic:cNvPicPr/>
-                  </pic:nvPicPr>
-                  <pic:blipFill>
-                    <a:blip r:embed="rId16"/>
-                    <a:stretch>
-                      <a:fillRect/>
-                    </a:stretch>
-                  </pic:blipFill>
-                  <pic:spPr>
-                    <a:xfrm>
-                      <a:off x="0" y="0"/>
-                      <a:ext cx="5649113" cy="4296375"/>
-                    </a:xfrm>
-                    <a:prstGeom prst="rect">
-                      <a:avLst/>
-                    </a:prstGeom>
-                  </pic:spPr>
-                </pic:pic>
-              </a:graphicData>
-            </a:graphic>
-          </wp:inline>
-        </w:drawing>
-      </w:r>
-    </w:p>
-    <w:p>
-      <w:pPr>
-        <w:pStyle w:val="Heading3"/>
-        <w:rPr>
-          <w:rStyle w:val="Heading3Char"/>
-        </w:rPr>
-      </w:pPr>
-      <w:r>
-        <w:rPr>
-          <w:lang w:val="vi-VN"/>
-        </w:rPr>
-        <w:lastRenderedPageBreak/>
-        <w:t>Footer</w:t>
-      </w:r>
-    </w:p>
-    <w:p>
-      <w:pPr>
-        <w:rPr>
-          <w:lang w:val="vi-VN"/>
-        </w:rPr>
-      </w:pPr>
-      <w:r>
-        <w:rPr>
-          <w:lang w:val="vi-VN"/>
-        </w:rPr>
-        <w:drawing>
-          <wp:inline distT="0" distB="0" distL="0" distR="0" wp14:anchorId="2E388402" wp14:editId="6F1C548F">
-            <wp:extent cx="5731510" cy="4703445"/>
-            <wp:effectExtent l="0" t="0" r="2540" b="1905"/>
-            <wp:docPr id="13" name="Picture 13"/>
-            <wp:cNvGraphicFramePr>
-              <a:graphicFrameLocks xmlns:a="http://schemas.openxmlformats.org/drawingml/2006/main" noChangeAspect="1"/>
-            </wp:cNvGraphicFramePr>
-            <a:graphic xmlns:a="http://schemas.openxmlformats.org/drawingml/2006/main">
-              <a:graphicData uri="http://schemas.openxmlformats.org/drawingml/2006/picture">
-                <pic:pic xmlns:pic="http://schemas.openxmlformats.org/drawingml/2006/picture">
-                  <pic:nvPicPr>
-                    <pic:cNvPr id="1" name=""/>
-                    <pic:cNvPicPr/>
-                  </pic:nvPicPr>
-                  <pic:blipFill>
-                    <a:blip r:embed="rId17"/>
-                    <a:stretch>
-                      <a:fillRect/>
-                    </a:stretch>
-                  </pic:blipFill>
-                  <pic:spPr>
-                    <a:xfrm>
-                      <a:off x="0" y="0"/>
-                      <a:ext cx="5731510" cy="4703445"/>
-                    </a:xfrm>
-                    <a:prstGeom prst="rect">
-                      <a:avLst/>
-                    </a:prstGeom>
-                  </pic:spPr>
-                </pic:pic>
-              </a:graphicData>
-            </a:graphic>
-          </wp:inline>
-        </w:drawing>
-      </w:r>
-    </w:p>
-    <w:p>
-      <w:pPr>
-        <w:rPr>
-          <w:lang w:val="vi-VN"/>
-        </w:rPr>
-      </w:pPr>
     </w:p>
     <w:sectPr>
-      <w:headerReference w:type="default" r:id="rId18"/>
+      <w:headerReference w:type="default" r:id="rId14"/>
       <w:pgSz w:w="11906" w:h="16838"/>
       <w:pgMar w:top="1440" w:right="1440" w:bottom="1440" w:left="1440" w:header="708" w:footer="708" w:gutter="0"/>
       <w:cols w:space="708"/>
@@ -1491,27 +1526,9 @@
   </w:abstractNum>
   <w:num w:numId="1" w16cid:durableId="997029344">
     <w:abstractNumId w:val="2"/>
-    <w:lvlOverride w:ilvl="0"/>
-    <w:lvlOverride w:ilvl="1"/>
-    <w:lvlOverride w:ilvl="2"/>
-    <w:lvlOverride w:ilvl="3"/>
-    <w:lvlOverride w:ilvl="4"/>
-    <w:lvlOverride w:ilvl="5"/>
-    <w:lvlOverride w:ilvl="6"/>
-    <w:lvlOverride w:ilvl="7"/>
-    <w:lvlOverride w:ilvl="8"/>
   </w:num>
   <w:num w:numId="2" w16cid:durableId="1123622496">
     <w:abstractNumId w:val="0"/>
-    <w:lvlOverride w:ilvl="0"/>
-    <w:lvlOverride w:ilvl="1"/>
-    <w:lvlOverride w:ilvl="2"/>
-    <w:lvlOverride w:ilvl="3"/>
-    <w:lvlOverride w:ilvl="4"/>
-    <w:lvlOverride w:ilvl="5"/>
-    <w:lvlOverride w:ilvl="6"/>
-    <w:lvlOverride w:ilvl="7"/>
-    <w:lvlOverride w:ilvl="8"/>
   </w:num>
   <w:num w:numId="3" w16cid:durableId="821316434">
     <w:abstractNumId w:val="0"/>
@@ -2513,4 +2530,16 @@
     </a:ext>
   </a:extLst>
 </a:theme>
+</file>
+
+<file path=customXml/item1.xml><?xml version="1.0" encoding="utf-8"?>
+<b:Sources xmlns:b="http://schemas.openxmlformats.org/officeDocument/2006/bibliography" xmlns="http://schemas.openxmlformats.org/officeDocument/2006/bibliography" SelectedStyle="\APASixthEditionOfficeOnline.xsl" StyleName="APA" Version="6"/>
+</file>
+
+<file path=customXml/itemProps1.xml><?xml version="1.0" encoding="utf-8"?>
+<ds:datastoreItem xmlns:ds="http://schemas.openxmlformats.org/officeDocument/2006/customXml" ds:itemID="{9F337C09-B811-4F70-93E7-C7B6A35F8A11}">
+  <ds:schemaRefs>
+    <ds:schemaRef ds:uri="http://schemas.openxmlformats.org/officeDocument/2006/bibliography"/>
+  </ds:schemaRefs>
+</ds:datastoreItem>
 </file>
</xml_diff>

<commit_message>
báo cáo thực tập buổi 9: chỉnh card elipsis
</commit_message>
<xml_diff>
--- a/Thực tập doanh nghiệp hè 2024/Báo cáo thực tập buổi 9_T6572024.docx
+++ b/Thực tập doanh nghiệp hè 2024/Báo cáo thực tập buổi 9_T6572024.docx
@@ -6,45 +6,8 @@
       <w:pPr>
         <w:pStyle w:val="Title"/>
       </w:pPr>
-      <w:proofErr w:type="spellStart"/>
-      <w:r>
-        <w:t>Báo</w:t>
-      </w:r>
-      <w:proofErr w:type="spellEnd"/>
-      <w:r>
-        <w:t xml:space="preserve"> </w:t>
-      </w:r>
-      <w:proofErr w:type="spellStart"/>
-      <w:r>
-        <w:t>cáo</w:t>
-      </w:r>
-      <w:proofErr w:type="spellEnd"/>
-      <w:r>
-        <w:t xml:space="preserve"> </w:t>
-      </w:r>
-      <w:proofErr w:type="spellStart"/>
-      <w:r>
-        <w:t>thực</w:t>
-      </w:r>
-      <w:proofErr w:type="spellEnd"/>
-      <w:r>
-        <w:t xml:space="preserve"> </w:t>
-      </w:r>
-      <w:proofErr w:type="spellStart"/>
-      <w:r>
-        <w:t>tập</w:t>
-      </w:r>
-      <w:proofErr w:type="spellEnd"/>
-      <w:r>
-        <w:t xml:space="preserve"> </w:t>
-      </w:r>
-      <w:proofErr w:type="spellStart"/>
-      <w:r>
-        <w:t>buổi</w:t>
-      </w:r>
-      <w:proofErr w:type="spellEnd"/>
-      <w:r>
-        <w:t xml:space="preserve"> </w:t>
+      <w:r>
+        <w:t xml:space="preserve">Báo cáo thực tập buổi </w:t>
       </w:r>
       <w:r>
         <w:t>9</w:t>
@@ -57,11 +20,9 @@
           <w:lang w:val="vi-VN"/>
         </w:rPr>
       </w:pPr>
-      <w:proofErr w:type="spellStart"/>
       <w:r>
         <w:t>Thiết</w:t>
       </w:r>
-      <w:proofErr w:type="spellEnd"/>
       <w:r>
         <w:rPr>
           <w:lang w:val="vi-VN"/>
@@ -74,29 +35,8 @@
         <w:pStyle w:val="Heading1"/>
       </w:pPr>
       <w:r>
-        <w:t xml:space="preserve">Giao </w:t>
-      </w:r>
-      <w:proofErr w:type="spellStart"/>
-      <w:r>
-        <w:t>tiếp</w:t>
-      </w:r>
-      <w:proofErr w:type="spellEnd"/>
-      <w:r>
-        <w:t xml:space="preserve"> </w:t>
-      </w:r>
-      <w:proofErr w:type="spellStart"/>
-      <w:r>
-        <w:t>công</w:t>
-      </w:r>
-      <w:proofErr w:type="spellEnd"/>
-      <w:r>
-        <w:t xml:space="preserve"> </w:t>
-      </w:r>
-      <w:proofErr w:type="spellStart"/>
-      <w:r>
-        <w:t>việc</w:t>
-      </w:r>
-      <w:proofErr w:type="spellEnd"/>
+        <w:t>Giao tiếp công việc</w:t>
+      </w:r>
     </w:p>
     <w:p>
       <w:pPr>
@@ -106,22 +46,18 @@
           <w:numId w:val="5"/>
         </w:numPr>
       </w:pPr>
-      <w:proofErr w:type="spellStart"/>
       <w:r>
         <w:t>Gửi</w:t>
       </w:r>
-      <w:proofErr w:type="spellEnd"/>
       <w:r>
         <w:rPr>
           <w:lang w:val="vi-VN"/>
         </w:rPr>
         <w:t xml:space="preserve"> tin nhắn về </w:t>
       </w:r>
-      <w:proofErr w:type="spellStart"/>
       <w:r>
         <w:t>công</w:t>
       </w:r>
-      <w:proofErr w:type="spellEnd"/>
       <w:r>
         <w:rPr>
           <w:lang w:val="vi-VN"/>
@@ -160,35 +96,9 @@
       <w:pPr>
         <w:pStyle w:val="Heading1"/>
       </w:pPr>
-      <w:proofErr w:type="spellStart"/>
-      <w:r>
-        <w:t>Thực</w:t>
-      </w:r>
-      <w:proofErr w:type="spellEnd"/>
-      <w:r>
-        <w:t xml:space="preserve"> </w:t>
-      </w:r>
-      <w:proofErr w:type="spellStart"/>
-      <w:r>
-        <w:t>hiện</w:t>
-      </w:r>
-      <w:proofErr w:type="spellEnd"/>
-      <w:r>
-        <w:t xml:space="preserve"> </w:t>
-      </w:r>
-      <w:proofErr w:type="spellStart"/>
-      <w:r>
-        <w:t>công</w:t>
-      </w:r>
-      <w:proofErr w:type="spellEnd"/>
-      <w:r>
-        <w:t xml:space="preserve"> </w:t>
-      </w:r>
-      <w:proofErr w:type="spellStart"/>
-      <w:r>
-        <w:t>việc</w:t>
-      </w:r>
-      <w:proofErr w:type="spellEnd"/>
+      <w:r>
+        <w:t>Thực hiện công việc</w:t>
+      </w:r>
     </w:p>
     <w:p>
       <w:pPr>
@@ -228,27 +138,9 @@
           <w:numId w:val="2"/>
         </w:numPr>
       </w:pPr>
-      <w:proofErr w:type="spellStart"/>
-      <w:r>
-        <w:t>Chụp</w:t>
-      </w:r>
-      <w:proofErr w:type="spellEnd"/>
-      <w:r>
-        <w:t xml:space="preserve"> </w:t>
-      </w:r>
-      <w:proofErr w:type="spellStart"/>
-      <w:r>
-        <w:t>màn</w:t>
-      </w:r>
-      <w:proofErr w:type="spellEnd"/>
-      <w:r>
-        <w:t xml:space="preserve"> </w:t>
-      </w:r>
-      <w:proofErr w:type="spellStart"/>
-      <w:r>
-        <w:t>hình</w:t>
-      </w:r>
-      <w:proofErr w:type="spellEnd"/>
+      <w:r>
+        <w:t>Chụp màn hình</w:t>
+      </w:r>
       <w:r>
         <w:rPr>
           <w:lang w:val="vi-VN"/>
@@ -265,95 +157,16 @@
         </w:numPr>
       </w:pPr>
       <w:r>
-        <w:t xml:space="preserve">Thông </w:t>
-      </w:r>
-      <w:proofErr w:type="spellStart"/>
-      <w:r>
-        <w:t>báo</w:t>
-      </w:r>
-      <w:proofErr w:type="spellEnd"/>
-      <w:r>
-        <w:t xml:space="preserve"> </w:t>
-      </w:r>
-      <w:proofErr w:type="spellStart"/>
-      <w:r>
-        <w:t>kết</w:t>
-      </w:r>
-      <w:proofErr w:type="spellEnd"/>
-      <w:r>
-        <w:t xml:space="preserve"> </w:t>
-      </w:r>
-      <w:proofErr w:type="spellStart"/>
-      <w:r>
-        <w:t>quả</w:t>
-      </w:r>
-      <w:proofErr w:type="spellEnd"/>
-      <w:r>
-        <w:t xml:space="preserve"> </w:t>
-      </w:r>
-      <w:proofErr w:type="spellStart"/>
-      <w:r>
-        <w:t>với</w:t>
-      </w:r>
-      <w:proofErr w:type="spellEnd"/>
-      <w:r>
-        <w:t xml:space="preserve"> </w:t>
-      </w:r>
-      <w:proofErr w:type="spellStart"/>
-      <w:r>
-        <w:t>người</w:t>
-      </w:r>
-      <w:proofErr w:type="spellEnd"/>
-      <w:r>
-        <w:t xml:space="preserve"> </w:t>
-      </w:r>
-      <w:proofErr w:type="spellStart"/>
-      <w:r>
-        <w:t>hướng</w:t>
-      </w:r>
-      <w:proofErr w:type="spellEnd"/>
-      <w:r>
-        <w:t xml:space="preserve"> </w:t>
-      </w:r>
-      <w:proofErr w:type="spellStart"/>
-      <w:r>
-        <w:t>dẫn</w:t>
-      </w:r>
-      <w:proofErr w:type="spellEnd"/>
+        <w:t>Thông báo kết quả với người hướng dẫn</w:t>
+      </w:r>
     </w:p>
     <w:p>
       <w:pPr>
         <w:pStyle w:val="Heading1"/>
       </w:pPr>
-      <w:proofErr w:type="spellStart"/>
-      <w:r>
-        <w:t>Kết</w:t>
-      </w:r>
-      <w:proofErr w:type="spellEnd"/>
-      <w:r>
-        <w:t xml:space="preserve"> </w:t>
-      </w:r>
-      <w:proofErr w:type="spellStart"/>
-      <w:r>
-        <w:t>quả</w:t>
-      </w:r>
-      <w:proofErr w:type="spellEnd"/>
-      <w:r>
-        <w:t xml:space="preserve"> </w:t>
-      </w:r>
-      <w:proofErr w:type="spellStart"/>
-      <w:r>
-        <w:t>công</w:t>
-      </w:r>
-      <w:proofErr w:type="spellEnd"/>
-      <w:r>
-        <w:t xml:space="preserve"> </w:t>
-      </w:r>
-      <w:proofErr w:type="spellStart"/>
-      <w:r>
-        <w:t>việc</w:t>
-      </w:r>
-      <w:proofErr w:type="spellEnd"/>
+      <w:r>
+        <w:t>Kết quả công việc</w:t>
+      </w:r>
     </w:p>
     <w:p>
       <w:pPr>
@@ -362,62 +175,17 @@
           <w:rStyle w:val="Heading2Char"/>
         </w:rPr>
       </w:pPr>
-      <w:proofErr w:type="spellStart"/>
-      <w:r>
-        <w:t>Cập</w:t>
-      </w:r>
-      <w:proofErr w:type="spellEnd"/>
-      <w:r>
-        <w:t xml:space="preserve"> </w:t>
-      </w:r>
-      <w:proofErr w:type="spellStart"/>
-      <w:r>
-        <w:t>nhật</w:t>
-      </w:r>
-      <w:proofErr w:type="spellEnd"/>
-      <w:r>
-        <w:t xml:space="preserve"> link </w:t>
-      </w:r>
-      <w:proofErr w:type="spellStart"/>
-      <w:r>
-        <w:t>github</w:t>
-      </w:r>
-      <w:proofErr w:type="spellEnd"/>
-      <w:r>
-        <w:t xml:space="preserve"> </w:t>
-      </w:r>
-      <w:proofErr w:type="spellStart"/>
-      <w:r>
-        <w:t>quản</w:t>
-      </w:r>
-      <w:proofErr w:type="spellEnd"/>
-      <w:r>
-        <w:t xml:space="preserve"> </w:t>
-      </w:r>
-      <w:proofErr w:type="spellStart"/>
-      <w:r>
-        <w:t>lý</w:t>
-      </w:r>
-      <w:proofErr w:type="spellEnd"/>
-      <w:r>
-        <w:t xml:space="preserve"> code</w:t>
+      <w:r>
+        <w:t>Cập nhật link github quản lý code</w:t>
       </w:r>
     </w:p>
     <w:p>
       <w:hyperlink r:id="rId8" w:history="1">
-        <w:proofErr w:type="spellStart"/>
         <w:r>
           <w:rPr>
             <w:rStyle w:val="Hyperlink"/>
           </w:rPr>
-          <w:t>SokKimThanh</w:t>
-        </w:r>
-        <w:proofErr w:type="spellEnd"/>
-        <w:r>
-          <w:rPr>
-            <w:rStyle w:val="Hyperlink"/>
-          </w:rPr>
-          <w:t>/thuctapdoanhnghiephe2024 (github.com)</w:t>
+          <w:t>SokKimThanh/thuctapdoanhnghiephe2024 (github.com)</w:t>
         </w:r>
       </w:hyperlink>
     </w:p>
@@ -428,11 +196,9 @@
           <w:lang w:val="vi-VN"/>
         </w:rPr>
       </w:pPr>
-      <w:proofErr w:type="spellStart"/>
       <w:r>
         <w:t>Vẽ</w:t>
       </w:r>
-      <w:proofErr w:type="spellEnd"/>
       <w:r>
         <w:rPr>
           <w:lang w:val="vi-VN"/>
@@ -625,7 +391,6 @@
           <w:lang w:val="vi-VN"/>
         </w:rPr>
       </w:pPr>
-      <w:proofErr w:type="spellStart"/>
       <w:r>
         <w:rPr>
           <w:lang w:val="fr-FR"/>
@@ -633,7 +398,6 @@
         <w:lastRenderedPageBreak/>
         <w:t>Tách</w:t>
       </w:r>
-      <w:proofErr w:type="spellEnd"/>
       <w:r>
         <w:rPr>
           <w:lang w:val="vi-VN"/>
@@ -720,7 +484,7 @@
           </mc:Choice>
           <mc:Fallback>
             <w:pict>
-              <v:rect w14:anchorId="4D27461B" id="Rectangle 21" o:spid="_x0000_s1026" style="position:absolute;margin-left:180.75pt;margin-top:85.3pt;width:256.5pt;height:121.5pt;z-index:251661312;visibility:visible;mso-wrap-style:square;mso-width-percent:0;mso-height-percent:0;mso-wrap-distance-left:9pt;mso-wrap-distance-top:0;mso-wrap-distance-right:9pt;mso-wrap-distance-bottom:0;mso-position-horizontal:absolute;mso-position-horizontal-relative:text;mso-position-vertical:absolute;mso-position-vertical-relative:text;mso-width-percent:0;mso-height-percent:0;mso-width-relative:margin;mso-height-relative:margin;v-text-anchor:middle" o:gfxdata="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" filled="f" strokecolor="#ffc000 [3207]">
+              <v:rect w14:anchorId="784722A5" id="Rectangle 21" o:spid="_x0000_s1026" style="position:absolute;margin-left:180.75pt;margin-top:85.3pt;width:256.5pt;height:121.5pt;z-index:251661312;visibility:visible;mso-wrap-style:square;mso-width-percent:0;mso-height-percent:0;mso-wrap-distance-left:9pt;mso-wrap-distance-top:0;mso-wrap-distance-right:9pt;mso-wrap-distance-bottom:0;mso-position-horizontal:absolute;mso-position-horizontal-relative:text;mso-position-vertical:absolute;mso-position-vertical-relative:text;mso-width-percent:0;mso-height-percent:0;mso-width-relative:margin;mso-height-relative:margin;v-text-anchor:middle" o:gfxdata="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" filled="f" strokecolor="#ffc000 [3207]">
                 <v:stroke joinstyle="round"/>
               </v:rect>
             </w:pict>
@@ -796,7 +560,7 @@
           </mc:Choice>
           <mc:Fallback>
             <w:pict>
-              <v:shapetype w14:anchorId="75AAB10E" id="_x0000_t32" coordsize="21600,21600" o:spt="32" o:oned="t" path="m,l21600,21600e" filled="f">
+              <v:shapetype w14:anchorId="64DF0695" id="_x0000_t32" coordsize="21600,21600" o:spt="32" o:oned="t" path="m,l21600,21600e" filled="f">
                 <v:path arrowok="t" fillok="f" o:connecttype="none"/>
                 <o:lock v:ext="edit" shapetype="t"/>
               </v:shapetype>
@@ -879,7 +643,7 @@
           </mc:Choice>
           <mc:Fallback>
             <w:pict>
-              <v:rect w14:anchorId="7F24AA9C" id="Rectangle 19" o:spid="_x0000_s1026" style="position:absolute;margin-left:22.5pt;margin-top:148.3pt;width:114.75pt;height:96.75pt;z-index:251659264;visibility:visible;mso-wrap-style:square;mso-wrap-distance-left:9pt;mso-wrap-distance-top:0;mso-wrap-distance-right:9pt;mso-wrap-distance-bottom:0;mso-position-horizontal:absolute;mso-position-horizontal-relative:text;mso-position-vertical:absolute;mso-position-vertical-relative:text;v-text-anchor:middle" o:gfxdata="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" filled="f" strokecolor="#ffc000 [3207]">
+              <v:rect w14:anchorId="2AEE962E" id="Rectangle 19" o:spid="_x0000_s1026" style="position:absolute;margin-left:22.5pt;margin-top:148.3pt;width:114.75pt;height:96.75pt;z-index:251659264;visibility:visible;mso-wrap-style:square;mso-wrap-distance-left:9pt;mso-wrap-distance-top:0;mso-wrap-distance-right:9pt;mso-wrap-distance-bottom:0;mso-position-horizontal:absolute;mso-position-horizontal-relative:text;mso-position-vertical:absolute;mso-position-vertical-relative:text;v-text-anchor:middle" o:gfxdata="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" filled="f" strokecolor="#ffc000 [3207]">
                 <v:stroke joinstyle="round"/>
               </v:rect>
             </w:pict>
@@ -934,11 +698,9 @@
           <w:lang w:val="vi-VN"/>
         </w:rPr>
       </w:pPr>
-      <w:proofErr w:type="spellStart"/>
       <w:r>
         <w:t>Chưa</w:t>
       </w:r>
-      <w:proofErr w:type="spellEnd"/>
       <w:r>
         <w:rPr>
           <w:lang w:val="vi-VN"/>
@@ -993,8 +755,83 @@
         </w:drawing>
       </w:r>
     </w:p>
+    <w:p>
+      <w:pPr>
+        <w:pStyle w:val="Heading2"/>
+        <w:rPr>
+          <w:lang w:val="vi-VN"/>
+        </w:rPr>
+      </w:pPr>
+      <w:r>
+        <w:rPr>
+          <w:lang w:val="vi-VN"/>
+        </w:rPr>
+        <w:lastRenderedPageBreak/>
+        <w:t>Chỉnh lại margin và padding cho các section</w:t>
+      </w:r>
+    </w:p>
+    <w:p>
+      <w:pPr>
+        <w:pStyle w:val="Heading2"/>
+        <w:rPr>
+          <w:lang w:val="vi-VN"/>
+        </w:rPr>
+      </w:pPr>
+      <w:r>
+        <w:rPr>
+          <w:lang w:val="vi-VN"/>
+        </w:rPr>
+        <w:t>Đổi card layout sang vertical</w:t>
+      </w:r>
+    </w:p>
+    <w:p>
+      <w:r>
+        <w:drawing>
+          <wp:inline distT="0" distB="0" distL="0" distR="0" wp14:anchorId="2E332213" wp14:editId="09D3E561">
+            <wp:extent cx="5731510" cy="3006090"/>
+            <wp:effectExtent l="0" t="0" r="2540" b="3810"/>
+            <wp:docPr id="22" name="Picture 22"/>
+            <wp:cNvGraphicFramePr>
+              <a:graphicFrameLocks xmlns:a="http://schemas.openxmlformats.org/drawingml/2006/main" noChangeAspect="1"/>
+            </wp:cNvGraphicFramePr>
+            <a:graphic xmlns:a="http://schemas.openxmlformats.org/drawingml/2006/main">
+              <a:graphicData uri="http://schemas.openxmlformats.org/drawingml/2006/picture">
+                <pic:pic xmlns:pic="http://schemas.openxmlformats.org/drawingml/2006/picture">
+                  <pic:nvPicPr>
+                    <pic:cNvPr id="1" name=""/>
+                    <pic:cNvPicPr/>
+                  </pic:nvPicPr>
+                  <pic:blipFill>
+                    <a:blip r:embed="rId14"/>
+                    <a:stretch>
+                      <a:fillRect/>
+                    </a:stretch>
+                  </pic:blipFill>
+                  <pic:spPr>
+                    <a:xfrm>
+                      <a:off x="0" y="0"/>
+                      <a:ext cx="5731510" cy="3006090"/>
+                    </a:xfrm>
+                    <a:prstGeom prst="rect">
+                      <a:avLst/>
+                    </a:prstGeom>
+                  </pic:spPr>
+                </pic:pic>
+              </a:graphicData>
+            </a:graphic>
+          </wp:inline>
+        </w:drawing>
+      </w:r>
+    </w:p>
+    <w:p>
+      <w:pPr>
+        <w:rPr>
+          <w:lang w:val="vi-VN"/>
+        </w:rPr>
+      </w:pPr>
+    </w:p>
     <w:sectPr>
-      <w:headerReference w:type="default" r:id="rId14"/>
+      <w:headerReference w:type="default" r:id="rId15"/>
       <w:pgSz w:w="11906" w:h="16838"/>
       <w:pgMar w:top="1440" w:right="1440" w:bottom="1440" w:left="1440" w:header="708" w:footer="708" w:gutter="0"/>
       <w:cols w:space="708"/>

</xml_diff>